<commit_message>
Updating project to include overview
</commit_message>
<xml_diff>
--- a/docs/ProjectPlan.docx
+++ b/docs/ProjectPlan.docx
@@ -86,105 +86,169 @@
           <w:sz w:val="28"/>
           <w:szCs w:val="28"/>
         </w:rPr>
-        <w:t>P</w:t>
-      </w:r>
-      <w:r>
+        <w:t>Project Plan Group 1</w:t>
+      </w:r>
+    </w:p>
+    <w:p>
+      <w:pPr>
+        <w:jc w:val="center"/>
         <w:rPr>
           <w:rFonts w:ascii="Times New Roman" w:hAnsi="Times New Roman" w:cs="Times New Roman"/>
           <w:sz w:val="28"/>
           <w:szCs w:val="28"/>
         </w:rPr>
-        <w:t>roject Plan Group 1</w:t>
-      </w:r>
-    </w:p>
-    <w:p>
-      <w:pPr>
-        <w:jc w:val="center"/>
+      </w:pPr>
+      <w:r>
         <w:rPr>
           <w:rFonts w:ascii="Times New Roman" w:hAnsi="Times New Roman" w:cs="Times New Roman"/>
           <w:sz w:val="28"/>
           <w:szCs w:val="28"/>
         </w:rPr>
-      </w:pPr>
-      <w:r>
+        <w:t>UMGC CMSC 495 Section XXXX</w:t>
+      </w:r>
+    </w:p>
+    <w:p>
+      <w:pPr>
+        <w:jc w:val="center"/>
         <w:rPr>
           <w:rFonts w:ascii="Times New Roman" w:hAnsi="Times New Roman" w:cs="Times New Roman"/>
           <w:sz w:val="28"/>
           <w:szCs w:val="28"/>
         </w:rPr>
-        <w:t>UMGC CMSC 495 Section XXXX</w:t>
-      </w:r>
-    </w:p>
-    <w:p>
-      <w:pPr>
-        <w:jc w:val="center"/>
+      </w:pPr>
+      <w:r>
         <w:rPr>
           <w:rFonts w:ascii="Times New Roman" w:hAnsi="Times New Roman" w:cs="Times New Roman"/>
           <w:sz w:val="28"/>
           <w:szCs w:val="28"/>
         </w:rPr>
-      </w:pPr>
+        <w:t xml:space="preserve">Last, </w:t>
+      </w:r>
+      <w:proofErr w:type="gramStart"/>
       <w:r>
         <w:rPr>
           <w:rFonts w:ascii="Times New Roman" w:hAnsi="Times New Roman" w:cs="Times New Roman"/>
           <w:sz w:val="28"/>
           <w:szCs w:val="28"/>
         </w:rPr>
-        <w:t>Last, First (Member 1)</w:t>
-      </w:r>
-    </w:p>
-    <w:p>
-      <w:pPr>
-        <w:jc w:val="center"/>
+        <w:t>First</w:t>
+      </w:r>
+      <w:proofErr w:type="gramEnd"/>
+      <w:r>
         <w:rPr>
           <w:rFonts w:ascii="Times New Roman" w:hAnsi="Times New Roman" w:cs="Times New Roman"/>
           <w:sz w:val="28"/>
           <w:szCs w:val="28"/>
         </w:rPr>
-      </w:pPr>
-      <w:r>
+        <w:t xml:space="preserve"> (Member 1)</w:t>
+      </w:r>
+    </w:p>
+    <w:p>
+      <w:pPr>
+        <w:jc w:val="center"/>
         <w:rPr>
           <w:rFonts w:ascii="Times New Roman" w:hAnsi="Times New Roman" w:cs="Times New Roman"/>
           <w:sz w:val="28"/>
           <w:szCs w:val="28"/>
         </w:rPr>
-        <w:t>Last, First (Member 2)</w:t>
-      </w:r>
-    </w:p>
-    <w:p>
-      <w:pPr>
-        <w:jc w:val="center"/>
+      </w:pPr>
+      <w:r>
         <w:rPr>
           <w:rFonts w:ascii="Times New Roman" w:hAnsi="Times New Roman" w:cs="Times New Roman"/>
           <w:sz w:val="28"/>
           <w:szCs w:val="28"/>
         </w:rPr>
-      </w:pPr>
+        <w:t xml:space="preserve">Last, </w:t>
+      </w:r>
+      <w:proofErr w:type="gramStart"/>
       <w:r>
         <w:rPr>
           <w:rFonts w:ascii="Times New Roman" w:hAnsi="Times New Roman" w:cs="Times New Roman"/>
           <w:sz w:val="28"/>
           <w:szCs w:val="28"/>
         </w:rPr>
-        <w:t>Last, First (Member 3)</w:t>
-      </w:r>
-    </w:p>
-    <w:p>
-      <w:pPr>
-        <w:jc w:val="center"/>
+        <w:t>First</w:t>
+      </w:r>
+      <w:proofErr w:type="gramEnd"/>
+      <w:r>
         <w:rPr>
           <w:rFonts w:ascii="Times New Roman" w:hAnsi="Times New Roman" w:cs="Times New Roman"/>
           <w:sz w:val="28"/>
           <w:szCs w:val="28"/>
         </w:rPr>
-      </w:pPr>
-      <w:r>
+        <w:t xml:space="preserve"> (Member 2)</w:t>
+      </w:r>
+    </w:p>
+    <w:p>
+      <w:pPr>
+        <w:jc w:val="center"/>
         <w:rPr>
           <w:rFonts w:ascii="Times New Roman" w:hAnsi="Times New Roman" w:cs="Times New Roman"/>
           <w:sz w:val="28"/>
           <w:szCs w:val="28"/>
         </w:rPr>
-        <w:t>Last, First (Member 4)</w:t>
+      </w:pPr>
+      <w:r>
+        <w:rPr>
+          <w:rFonts w:ascii="Times New Roman" w:hAnsi="Times New Roman" w:cs="Times New Roman"/>
+          <w:sz w:val="28"/>
+          <w:szCs w:val="28"/>
+        </w:rPr>
+        <w:t xml:space="preserve">Last, </w:t>
+      </w:r>
+      <w:proofErr w:type="gramStart"/>
+      <w:r>
+        <w:rPr>
+          <w:rFonts w:ascii="Times New Roman" w:hAnsi="Times New Roman" w:cs="Times New Roman"/>
+          <w:sz w:val="28"/>
+          <w:szCs w:val="28"/>
+        </w:rPr>
+        <w:t>First</w:t>
+      </w:r>
+      <w:proofErr w:type="gramEnd"/>
+      <w:r>
+        <w:rPr>
+          <w:rFonts w:ascii="Times New Roman" w:hAnsi="Times New Roman" w:cs="Times New Roman"/>
+          <w:sz w:val="28"/>
+          <w:szCs w:val="28"/>
+        </w:rPr>
+        <w:t xml:space="preserve"> (Member 3)</w:t>
+      </w:r>
+    </w:p>
+    <w:p>
+      <w:pPr>
+        <w:jc w:val="center"/>
+        <w:rPr>
+          <w:rFonts w:ascii="Times New Roman" w:hAnsi="Times New Roman" w:cs="Times New Roman"/>
+          <w:sz w:val="28"/>
+          <w:szCs w:val="28"/>
+        </w:rPr>
+      </w:pPr>
+      <w:r>
+        <w:rPr>
+          <w:rFonts w:ascii="Times New Roman" w:hAnsi="Times New Roman" w:cs="Times New Roman"/>
+          <w:sz w:val="28"/>
+          <w:szCs w:val="28"/>
+        </w:rPr>
+        <w:t xml:space="preserve">Last, </w:t>
+      </w:r>
+      <w:proofErr w:type="gramStart"/>
+      <w:r>
+        <w:rPr>
+          <w:rFonts w:ascii="Times New Roman" w:hAnsi="Times New Roman" w:cs="Times New Roman"/>
+          <w:sz w:val="28"/>
+          <w:szCs w:val="28"/>
+        </w:rPr>
+        <w:t>First</w:t>
+      </w:r>
+      <w:proofErr w:type="gramEnd"/>
+      <w:r>
+        <w:rPr>
+          <w:rFonts w:ascii="Times New Roman" w:hAnsi="Times New Roman" w:cs="Times New Roman"/>
+          <w:sz w:val="28"/>
+          <w:szCs w:val="28"/>
+        </w:rPr>
+        <w:t xml:space="preserve"> (Member 4)</w:t>
       </w:r>
     </w:p>
     <w:p>
@@ -222,11 +286,13 @@
         <w:jc w:val="both"/>
       </w:pPr>
       <w:r>
-        <w:t>Overview …………………………………………………</w:t>
-      </w:r>
-      <w:r>
-        <w:t>……………………………………………………………………..</w:t>
-      </w:r>
+        <w:t>Overview ……………………………………………………………………………………………………………………</w:t>
+      </w:r>
+      <w:proofErr w:type="gramStart"/>
+      <w:r>
+        <w:t>…..</w:t>
+      </w:r>
+      <w:proofErr w:type="gramEnd"/>
       <w:r>
         <w:t>……………………………………… 2</w:t>
       </w:r>
@@ -236,13 +302,7 @@
         <w:jc w:val="both"/>
       </w:pPr>
       <w:r>
-        <w:t>Project Deliverables: basic description ……………………</w:t>
-      </w:r>
-      <w:r>
-        <w:t>………………………………………………………………………</w:t>
-      </w:r>
-      <w:r>
-        <w:t>…………………...... 2</w:t>
+        <w:t>Project Deliverables: basic description ………………………………………………………………………………………………………………...... 2</w:t>
       </w:r>
     </w:p>
     <w:p>
@@ -250,13 +310,7 @@
         <w:jc w:val="both"/>
       </w:pPr>
       <w:r>
-        <w:t>Project Scope (good ideas need in scope out of scope) ........</w:t>
-      </w:r>
-      <w:r>
-        <w:t>.........................................................................</w:t>
-      </w:r>
-      <w:r>
-        <w:t>.............. 2</w:t>
+        <w:t>Project Scope (good ideas need in scope out of scope) ............................................................................................... 2</w:t>
       </w:r>
     </w:p>
     <w:p>
@@ -264,13 +318,7 @@
         <w:jc w:val="both"/>
       </w:pPr>
       <w:r>
-        <w:t>Team Member Roles ………………………………………………………………</w:t>
-      </w:r>
-      <w:r>
-        <w:t>……………………………………………………………………………</w:t>
-      </w:r>
-      <w:r>
-        <w:t>…. 3</w:t>
+        <w:t>Team Member Roles ………………………………………………………………………………………………………………………………………………. 3</w:t>
       </w:r>
     </w:p>
     <w:p>
@@ -278,11 +326,13 @@
         <w:jc w:val="both"/>
       </w:pPr>
       <w:r>
-        <w:t>Requirements ……………………………………………………………………</w:t>
-      </w:r>
-      <w:r>
-        <w:t>…………………………………………………………………..</w:t>
-      </w:r>
+        <w:t>Requirements ……………………………………………………………………………………………………………………………………</w:t>
+      </w:r>
+      <w:proofErr w:type="gramStart"/>
+      <w:r>
+        <w:t>…..</w:t>
+      </w:r>
+      <w:proofErr w:type="gramEnd"/>
       <w:r>
         <w:t>………………. 4</w:t>
       </w:r>
@@ -292,13 +342,7 @@
         <w:jc w:val="both"/>
       </w:pPr>
       <w:r>
-        <w:t>Case Scenario - user walk through (better outlined) …………………</w:t>
-      </w:r>
-      <w:r>
-        <w:t>………….………………………………………</w:t>
-      </w:r>
-      <w:r>
-        <w:t>…………………………. 5</w:t>
+        <w:t>Case Scenario - user walk through (better outlined) …………………………….…………………………………………………………………. 5</w:t>
       </w:r>
     </w:p>
     <w:p>
@@ -306,11 +350,13 @@
         <w:jc w:val="both"/>
       </w:pPr>
       <w:r>
-        <w:t>Schedule Summary with Milestones……………………...…………</w:t>
-      </w:r>
-      <w:r>
-        <w:t>………………………………………………………..</w:t>
-      </w:r>
+        <w:t>Schedule Summary with Milestones……………………...………………………………………………………………</w:t>
+      </w:r>
+      <w:proofErr w:type="gramStart"/>
+      <w:r>
+        <w:t>…..</w:t>
+      </w:r>
+      <w:proofErr w:type="gramEnd"/>
       <w:r>
         <w:t>…………………………… 6</w:t>
       </w:r>
@@ -320,11 +366,13 @@
         <w:jc w:val="both"/>
       </w:pPr>
       <w:r>
-        <w:t>Schedule Detail (Gant chart) …………………………………………………</w:t>
-      </w:r>
-      <w:r>
-        <w:t>……………………………………………………………..</w:t>
-      </w:r>
+        <w:t>Schedule Detail (Gant chart) ……………………………………………………………………………………………………………</w:t>
+      </w:r>
+      <w:proofErr w:type="gramStart"/>
+      <w:r>
+        <w:t>…..</w:t>
+      </w:r>
+      <w:proofErr w:type="gramEnd"/>
       <w:r>
         <w:t>…………………. 6</w:t>
       </w:r>
@@ -334,13 +382,7 @@
         <w:jc w:val="both"/>
       </w:pPr>
       <w:r>
-        <w:t>Detailed Schedule Update &amp; Tracking………………</w:t>
-      </w:r>
-      <w:r>
-        <w:t>…………………………………………………………</w:t>
-      </w:r>
-      <w:r>
-        <w:t>…………………………………………... 7</w:t>
+        <w:t>Detailed Schedule Update &amp; Tracking……………………………………………………………………………………………………………………... 7</w:t>
       </w:r>
     </w:p>
     <w:p>
@@ -348,13 +390,7 @@
         <w:jc w:val="both"/>
       </w:pPr>
       <w:r>
-        <w:t>Communication Plan ……………………………………</w:t>
-      </w:r>
-      <w:r>
-        <w:t>……………………………………………………………….</w:t>
-      </w:r>
-      <w:r>
-        <w:t>……………………………….…….... 8</w:t>
+        <w:t>Communication Plan …………………………………………………………………………………………………….……………………………….…….... 8</w:t>
       </w:r>
     </w:p>
     <w:p>
@@ -362,13 +398,15 @@
         <w:jc w:val="both"/>
       </w:pPr>
       <w:r>
-        <w:t>Risk Management ……………………………………………</w:t>
-      </w:r>
-      <w:r>
-        <w:t>…………………………………………………………………</w:t>
-      </w:r>
-      <w:r>
-        <w:t>…………..……………………… 9</w:t>
+        <w:t>Risk Management ………………………………………………………………………………………………………………………</w:t>
+      </w:r>
+      <w:proofErr w:type="gramStart"/>
+      <w:r>
+        <w:t>…..</w:t>
+      </w:r>
+      <w:proofErr w:type="gramEnd"/>
+      <w:r>
+        <w:t>……………………… 9</w:t>
       </w:r>
     </w:p>
     <w:p/>
@@ -386,14 +424,40 @@
         <w:t>Overview</w:t>
       </w:r>
     </w:p>
-    <w:p/>
+    <w:p>
+      <w:r>
+        <w:t xml:space="preserve">Team Breakout building a modern take on the classic arcade game, break out. This classic game has many iterations with various features, but the core of the game is a single screen level with several varied blocks, a paddle and a ball. </w:t>
+      </w:r>
+      <w:proofErr w:type="gramStart"/>
+      <w:r>
+        <w:t>The core</w:t>
+      </w:r>
+      <w:proofErr w:type="gramEnd"/>
+      <w:r>
+        <w:t xml:space="preserve"> gameplay loop is simple and immediately engaging; the player uses a paddle to keep one or more balls in play, bounces them into blocks to destroy them, and avoids letting the ball fall into the void at the bottom of the screen, which costs lives. The project will focus on a tight, polished feel for paddle and ball physics, clear visual and audio feedback, and a compact set of meaningful block types. </w:t>
+      </w:r>
+    </w:p>
+    <w:p>
+      <w:r>
+        <w:t xml:space="preserve">To keep the team coordinated and consistent, development will follow a twice-weekly meeting cadence, Wednesday and Friday evening EST, and use Discord for day-to-day voice and text communications. GitHub will serve as a single source of truth for code, versioning, and issue tracking, with a lightweight agile workflow. Due to time constraints, we will be leveraging weekly sprints, a shared project board, and clear issue labels. Early milestones will prioritize the Minimum Viable Product (MVP): stable ball and paddle physics, one playable level, lives and scoring, and basic block types. As the project develops, if time allows the team will </w:t>
+      </w:r>
+      <w:r>
+        <w:t>investigate</w:t>
+      </w:r>
+      <w:r>
+        <w:t xml:space="preserve"> adding additional levels, power-ups and more complex block types.</w:t>
+      </w:r>
+      <w:r>
+        <w:t xml:space="preserve"> Development will use Python and Pygame, and target desktop execution to allow for simple setup and play.</w:t>
+      </w:r>
+      <w:r>
+        <w:br w:type="page"/>
+      </w:r>
+    </w:p>
     <w:p>
       <w:pPr>
         <w:pStyle w:val="Heading1"/>
       </w:pPr>
-      <w:r>
-        <w:br w:type="page"/>
-      </w:r>
       <w:r>
         <w:lastRenderedPageBreak/>
         <w:t>Stakeholders</w:t>
@@ -1421,7 +1485,6 @@
   <w:style w:type="character" w:default="1" w:styleId="DefaultParagraphFont">
     <w:name w:val="Default Paragraph Font"/>
     <w:uiPriority w:val="1"/>
-    <w:semiHidden/>
     <w:unhideWhenUsed/>
   </w:style>
   <w:style w:type="table" w:default="1" w:styleId="TableNormal">

</xml_diff>

<commit_message>
Small update to the plan and adding a bunch of placeholders to create project structure
</commit_message>
<xml_diff>
--- a/docs/ProjectPlan.docx
+++ b/docs/ProjectPlan.docx
@@ -2195,7 +2195,19 @@
         </w:numPr>
       </w:pPr>
       <w:r>
-        <w:t>stateManager.py – manages the current state and transitions</w:t>
+        <w:t>config.py – constants</w:t>
+      </w:r>
+    </w:p>
+    <w:p>
+      <w:pPr>
+        <w:pStyle w:val="ListParagraph"/>
+        <w:numPr>
+          <w:ilvl w:val="0"/>
+          <w:numId w:val="19"/>
+        </w:numPr>
+      </w:pPr>
+      <w:r>
+        <w:t>Objects/</w:t>
       </w:r>
     </w:p>
     <w:p>
@@ -2207,7 +2219,43 @@
         </w:numPr>
       </w:pPr>
       <w:r>
-        <w:t>config.py – constants</w:t>
+        <w:t>paddle.py</w:t>
+      </w:r>
+    </w:p>
+    <w:p>
+      <w:pPr>
+        <w:pStyle w:val="ListParagraph"/>
+        <w:numPr>
+          <w:ilvl w:val="1"/>
+          <w:numId w:val="19"/>
+        </w:numPr>
+      </w:pPr>
+      <w:r>
+        <w:t>ball.py</w:t>
+      </w:r>
+    </w:p>
+    <w:p>
+      <w:pPr>
+        <w:pStyle w:val="ListParagraph"/>
+        <w:numPr>
+          <w:ilvl w:val="1"/>
+          <w:numId w:val="19"/>
+        </w:numPr>
+      </w:pPr>
+      <w:r>
+        <w:t>block.py</w:t>
+      </w:r>
+    </w:p>
+    <w:p>
+      <w:pPr>
+        <w:pStyle w:val="ListParagraph"/>
+        <w:numPr>
+          <w:ilvl w:val="1"/>
+          <w:numId w:val="19"/>
+        </w:numPr>
+      </w:pPr>
+      <w:r>
+        <w:t>level.py</w:t>
       </w:r>
     </w:p>
     <w:p>
@@ -2219,7 +2267,7 @@
         </w:numPr>
       </w:pPr>
       <w:r>
-        <w:t>Objects/</w:t>
+        <w:t>Managers/</w:t>
       </w:r>
     </w:p>
     <w:p>
@@ -2231,55 +2279,7 @@
         </w:numPr>
       </w:pPr>
       <w:r>
-        <w:t>paddle.py</w:t>
-      </w:r>
-    </w:p>
-    <w:p>
-      <w:pPr>
-        <w:pStyle w:val="ListParagraph"/>
-        <w:numPr>
-          <w:ilvl w:val="1"/>
-          <w:numId w:val="19"/>
-        </w:numPr>
-      </w:pPr>
-      <w:r>
-        <w:t>ball.py</w:t>
-      </w:r>
-    </w:p>
-    <w:p>
-      <w:pPr>
-        <w:pStyle w:val="ListParagraph"/>
-        <w:numPr>
-          <w:ilvl w:val="1"/>
-          <w:numId w:val="19"/>
-        </w:numPr>
-      </w:pPr>
-      <w:r>
-        <w:t>block.py</w:t>
-      </w:r>
-    </w:p>
-    <w:p>
-      <w:pPr>
-        <w:pStyle w:val="ListParagraph"/>
-        <w:numPr>
-          <w:ilvl w:val="1"/>
-          <w:numId w:val="19"/>
-        </w:numPr>
-      </w:pPr>
-      <w:r>
-        <w:t>level.py</w:t>
-      </w:r>
-    </w:p>
-    <w:p>
-      <w:pPr>
-        <w:pStyle w:val="ListParagraph"/>
-        <w:numPr>
-          <w:ilvl w:val="0"/>
-          <w:numId w:val="19"/>
-        </w:numPr>
-      </w:pPr>
-      <w:r>
-        <w:t>Managers/</w:t>
+        <w:t>stateManager.py – manages the current state and transitions</w:t>
       </w:r>
     </w:p>
     <w:p>

</xml_diff>